<commit_message>
Updates after group meeting
</commit_message>
<xml_diff>
--- a/Research/QS - user requirement specification.docx
+++ b/Research/QS - user requirement specification.docx
@@ -4,7 +4,7 @@
   <w:body>
     <w:p>
       <w:pPr>
-        <w:pStyle w:val="Tytu"/>
+        <w:pStyle w:val="Title"/>
         <w:jc w:val="center"/>
       </w:pPr>
       <w:bookmarkStart w:id="0" w:name="_3y0w7pi8fi43" w:colFirst="0" w:colLast="0"/>
@@ -15,7 +15,7 @@
     </w:p>
     <w:p>
       <w:pPr>
-        <w:pStyle w:val="Podtytu"/>
+        <w:pStyle w:val="Subtitle"/>
         <w:spacing w:line="276" w:lineRule="auto"/>
         <w:jc w:val="center"/>
         <w:rPr>
@@ -35,8 +35,13 @@
       <w:pPr>
         <w:jc w:val="center"/>
       </w:pPr>
-      <w:r>
-        <w:t>Jelle Maas</w:t>
+      <w:proofErr w:type="spellStart"/>
+      <w:r>
+        <w:t>Jelle</w:t>
+      </w:r>
+      <w:proofErr w:type="spellEnd"/>
+      <w:r>
+        <w:t xml:space="preserve"> Maas</w:t>
       </w:r>
     </w:p>
     <w:p>
@@ -97,7 +102,7 @@
           <w:szCs w:val="22"/>
         </w:rPr>
         <w:drawing>
-          <wp:inline distT="114300" distB="114300" distL="114300" distR="114300">
+          <wp:inline distT="114300" distB="114300" distL="114300" distR="114300" wp14:anchorId="15C84F85" wp14:editId="409F63C7">
             <wp:extent cx="3516150" cy="1841040"/>
             <wp:effectExtent l="0" t="0" r="0" b="0"/>
             <wp:docPr id="1" name="image1.png"/>
@@ -138,7 +143,7 @@
     </w:p>
     <w:p>
       <w:pPr>
-        <w:pStyle w:val="Nagwek1"/>
+        <w:pStyle w:val="Heading1"/>
         <w:spacing w:line="276" w:lineRule="auto"/>
       </w:pPr>
       <w:bookmarkStart w:id="2" w:name="_i32y0w5okmr8" w:colFirst="0" w:colLast="0"/>
@@ -786,7 +791,7 @@
     </w:p>
     <w:p>
       <w:pPr>
-        <w:pStyle w:val="Nagwek1"/>
+        <w:pStyle w:val="Heading1"/>
         <w:spacing w:before="0" w:after="200" w:line="276" w:lineRule="auto"/>
         <w:jc w:val="center"/>
       </w:pPr>
@@ -1698,7 +1703,15 @@
               <w:spacing w:after="0" w:line="240" w:lineRule="auto"/>
             </w:pPr>
             <w:r>
-              <w:t>Improve introduction, write conclusion and add items to glossary</w:t>
+              <w:t xml:space="preserve">Improve introduction, write </w:t>
+            </w:r>
+            <w:proofErr w:type="gramStart"/>
+            <w:r>
+              <w:t>conclusion</w:t>
+            </w:r>
+            <w:proofErr w:type="gramEnd"/>
+            <w:r>
+              <w:t xml:space="preserve"> and add items to glossary</w:t>
             </w:r>
           </w:p>
         </w:tc>
@@ -2153,7 +2166,7 @@
     </w:p>
     <w:p>
       <w:pPr>
-        <w:pStyle w:val="Nagwek1"/>
+        <w:pStyle w:val="Heading1"/>
       </w:pPr>
       <w:bookmarkStart w:id="4" w:name="_mrdcpr1iu5bw" w:colFirst="0" w:colLast="0"/>
       <w:bookmarkEnd w:id="4"/>
@@ -2180,7 +2193,7 @@
     </w:p>
     <w:p>
       <w:pPr>
-        <w:pStyle w:val="Nagwek1"/>
+        <w:pStyle w:val="Heading1"/>
       </w:pPr>
       <w:bookmarkStart w:id="5" w:name="_opzo5t9dtge4" w:colFirst="0" w:colLast="0"/>
       <w:bookmarkEnd w:id="5"/>
@@ -2260,7 +2273,15 @@
         <w:t>Could have:</w:t>
       </w:r>
       <w:r>
-        <w:t xml:space="preserve"> These requirements will not be addressed in this project, but may be addressed in the future.</w:t>
+        <w:t xml:space="preserve"> These requirements will not be addressed in this </w:t>
+      </w:r>
+      <w:proofErr w:type="gramStart"/>
+      <w:r>
+        <w:t>project, but</w:t>
+      </w:r>
+      <w:proofErr w:type="gramEnd"/>
+      <w:r>
+        <w:t xml:space="preserve"> may be addressed in the future.</w:t>
       </w:r>
     </w:p>
     <w:p>
@@ -2283,7 +2304,7 @@
     </w:p>
     <w:p>
       <w:pPr>
-        <w:pStyle w:val="Nagwek2"/>
+        <w:pStyle w:val="Heading2"/>
         <w:spacing w:line="276" w:lineRule="auto"/>
       </w:pPr>
       <w:bookmarkStart w:id="6" w:name="_s8mfk2f7zxti" w:colFirst="0" w:colLast="0"/>
@@ -2495,7 +2516,7 @@
           </w:tcPr>
           <w:p>
             <w:pPr>
-              <w:pStyle w:val="Akapitzlist"/>
+              <w:pStyle w:val="ListParagraph"/>
               <w:numPr>
                 <w:ilvl w:val="0"/>
                 <w:numId w:val="9"/>
@@ -2558,7 +2579,7 @@
           </w:tcPr>
           <w:p>
             <w:pPr>
-              <w:pStyle w:val="Akapitzlist"/>
+              <w:pStyle w:val="ListParagraph"/>
               <w:numPr>
                 <w:ilvl w:val="0"/>
                 <w:numId w:val="9"/>
@@ -2580,7 +2601,7 @@
           </w:tcPr>
           <w:p>
             <w:r>
-              <w:t>Could</w:t>
+              <w:t>Must</w:t>
             </w:r>
           </w:p>
         </w:tc>
@@ -2618,7 +2639,7 @@
           </w:tcPr>
           <w:p>
             <w:pPr>
-              <w:pStyle w:val="Akapitzlist"/>
+              <w:pStyle w:val="ListParagraph"/>
               <w:numPr>
                 <w:ilvl w:val="0"/>
                 <w:numId w:val="9"/>
@@ -2640,7 +2661,7 @@
           </w:tcPr>
           <w:p>
             <w:r>
-              <w:t>Must</w:t>
+              <w:t>Could</w:t>
             </w:r>
           </w:p>
         </w:tc>
@@ -2681,7 +2702,7 @@
           </w:tcPr>
           <w:p>
             <w:pPr>
-              <w:pStyle w:val="Akapitzlist"/>
+              <w:pStyle w:val="ListParagraph"/>
               <w:numPr>
                 <w:ilvl w:val="0"/>
                 <w:numId w:val="9"/>
@@ -2753,7 +2774,7 @@
           </w:tcPr>
           <w:p>
             <w:pPr>
-              <w:pStyle w:val="Akapitzlist"/>
+              <w:pStyle w:val="ListParagraph"/>
               <w:numPr>
                 <w:ilvl w:val="0"/>
                 <w:numId w:val="9"/>
@@ -2813,7 +2834,7 @@
           </w:tcPr>
           <w:p>
             <w:pPr>
-              <w:pStyle w:val="Akapitzlist"/>
+              <w:pStyle w:val="ListParagraph"/>
               <w:numPr>
                 <w:ilvl w:val="0"/>
                 <w:numId w:val="9"/>
@@ -2835,7 +2856,7 @@
           </w:tcPr>
           <w:p>
             <w:r>
-              <w:t>Could</w:t>
+              <w:t>Must</w:t>
             </w:r>
           </w:p>
         </w:tc>
@@ -2873,7 +2894,7 @@
           </w:tcPr>
           <w:p>
             <w:pPr>
-              <w:pStyle w:val="Akapitzlist"/>
+              <w:pStyle w:val="ListParagraph"/>
               <w:numPr>
                 <w:ilvl w:val="0"/>
                 <w:numId w:val="9"/>
@@ -2895,7 +2916,7 @@
           </w:tcPr>
           <w:p>
             <w:r>
-              <w:t>Could</w:t>
+              <w:t>Must</w:t>
             </w:r>
           </w:p>
         </w:tc>
@@ -2933,7 +2954,7 @@
           </w:tcPr>
           <w:p>
             <w:pPr>
-              <w:pStyle w:val="Akapitzlist"/>
+              <w:pStyle w:val="ListParagraph"/>
               <w:numPr>
                 <w:ilvl w:val="0"/>
                 <w:numId w:val="9"/>
@@ -2996,7 +3017,7 @@
           </w:tcPr>
           <w:p>
             <w:pPr>
-              <w:pStyle w:val="Akapitzlist"/>
+              <w:pStyle w:val="ListParagraph"/>
               <w:numPr>
                 <w:ilvl w:val="0"/>
                 <w:numId w:val="9"/>
@@ -3018,7 +3039,7 @@
           </w:tcPr>
           <w:p>
             <w:r>
-              <w:t>Could</w:t>
+              <w:t>Must</w:t>
             </w:r>
           </w:p>
         </w:tc>
@@ -3059,7 +3080,7 @@
           </w:tcPr>
           <w:p>
             <w:pPr>
-              <w:pStyle w:val="Akapitzlist"/>
+              <w:pStyle w:val="ListParagraph"/>
               <w:numPr>
                 <w:ilvl w:val="0"/>
                 <w:numId w:val="9"/>
@@ -3081,7 +3102,7 @@
           </w:tcPr>
           <w:p>
             <w:r>
-              <w:t>Could</w:t>
+              <w:t>Must</w:t>
             </w:r>
           </w:p>
         </w:tc>
@@ -3122,7 +3143,7 @@
           </w:tcPr>
           <w:p>
             <w:pPr>
-              <w:pStyle w:val="Akapitzlist"/>
+              <w:pStyle w:val="ListParagraph"/>
               <w:numPr>
                 <w:ilvl w:val="0"/>
                 <w:numId w:val="9"/>
@@ -3144,7 +3165,7 @@
           </w:tcPr>
           <w:p>
             <w:r>
-              <w:t>Could</w:t>
+              <w:t>Must</w:t>
             </w:r>
           </w:p>
         </w:tc>
@@ -3185,7 +3206,7 @@
           </w:tcPr>
           <w:p>
             <w:pPr>
-              <w:pStyle w:val="Akapitzlist"/>
+              <w:pStyle w:val="ListParagraph"/>
               <w:numPr>
                 <w:ilvl w:val="0"/>
                 <w:numId w:val="9"/>
@@ -3207,7 +3228,7 @@
           </w:tcPr>
           <w:p>
             <w:r>
-              <w:t>Could</w:t>
+              <w:t>Must</w:t>
             </w:r>
           </w:p>
         </w:tc>
@@ -3248,7 +3269,7 @@
           </w:tcPr>
           <w:p>
             <w:pPr>
-              <w:pStyle w:val="Akapitzlist"/>
+              <w:pStyle w:val="ListParagraph"/>
               <w:numPr>
                 <w:ilvl w:val="0"/>
                 <w:numId w:val="9"/>
@@ -3270,7 +3291,7 @@
           </w:tcPr>
           <w:p>
             <w:r>
-              <w:t>Could</w:t>
+              <w:t>Must</w:t>
             </w:r>
           </w:p>
         </w:tc>
@@ -3311,7 +3332,7 @@
           </w:tcPr>
           <w:p>
             <w:pPr>
-              <w:pStyle w:val="Akapitzlist"/>
+              <w:pStyle w:val="ListParagraph"/>
               <w:numPr>
                 <w:ilvl w:val="0"/>
                 <w:numId w:val="9"/>
@@ -3354,7 +3375,15 @@
               <w:t>As a student I want to be able to combine important data points in one graph</w:t>
             </w:r>
             <w:r>
-              <w:t>, so I can see all of the factors that can influence my performance</w:t>
+              <w:t xml:space="preserve">, so I can see </w:t>
+            </w:r>
+            <w:proofErr w:type="gramStart"/>
+            <w:r>
+              <w:t>all of</w:t>
+            </w:r>
+            <w:proofErr w:type="gramEnd"/>
+            <w:r>
+              <w:t xml:space="preserve"> the factors that can influence my performance</w:t>
             </w:r>
             <w:r>
               <w:t>.</w:t>
@@ -3380,7 +3409,7 @@
           </w:tcPr>
           <w:p>
             <w:pPr>
-              <w:pStyle w:val="Akapitzlist"/>
+              <w:pStyle w:val="ListParagraph"/>
               <w:numPr>
                 <w:ilvl w:val="0"/>
                 <w:numId w:val="9"/>
@@ -3423,7 +3452,15 @@
               <w:t>As a student I want to see my Canvas course progression</w:t>
             </w:r>
             <w:r>
-              <w:t>, so I am able to manage my progress</w:t>
+              <w:t xml:space="preserve">, so I </w:t>
+            </w:r>
+            <w:proofErr w:type="gramStart"/>
+            <w:r>
+              <w:t>am able to</w:t>
+            </w:r>
+            <w:proofErr w:type="gramEnd"/>
+            <w:r>
+              <w:t xml:space="preserve"> manage my progress</w:t>
             </w:r>
             <w:r>
               <w:t>.</w:t>
@@ -3449,7 +3486,7 @@
           </w:tcPr>
           <w:p>
             <w:pPr>
-              <w:pStyle w:val="Akapitzlist"/>
+              <w:pStyle w:val="ListParagraph"/>
               <w:numPr>
                 <w:ilvl w:val="0"/>
                 <w:numId w:val="9"/>
@@ -3471,7 +3508,7 @@
           </w:tcPr>
           <w:p>
             <w:r>
-              <w:t>Must</w:t>
+              <w:t>Could</w:t>
             </w:r>
           </w:p>
         </w:tc>
@@ -3518,7 +3555,7 @@
           </w:tcPr>
           <w:p>
             <w:pPr>
-              <w:pStyle w:val="Akapitzlist"/>
+              <w:pStyle w:val="ListParagraph"/>
               <w:numPr>
                 <w:ilvl w:val="0"/>
                 <w:numId w:val="9"/>
@@ -3587,7 +3624,7 @@
           </w:tcPr>
           <w:p>
             <w:pPr>
-              <w:pStyle w:val="Akapitzlist"/>
+              <w:pStyle w:val="ListParagraph"/>
               <w:numPr>
                 <w:ilvl w:val="0"/>
                 <w:numId w:val="9"/>
@@ -3609,7 +3646,7 @@
           </w:tcPr>
           <w:p>
             <w:r>
-              <w:t>Must</w:t>
+              <w:t>Should</w:t>
             </w:r>
           </w:p>
         </w:tc>
@@ -3656,7 +3693,7 @@
           </w:tcPr>
           <w:p>
             <w:pPr>
-              <w:pStyle w:val="Akapitzlist"/>
+              <w:pStyle w:val="ListParagraph"/>
               <w:numPr>
                 <w:ilvl w:val="0"/>
                 <w:numId w:val="9"/>
@@ -3678,7 +3715,7 @@
           </w:tcPr>
           <w:p>
             <w:r>
-              <w:t>Should</w:t>
+              <w:t>Must</w:t>
             </w:r>
           </w:p>
         </w:tc>
@@ -3728,7 +3765,7 @@
           </w:tcPr>
           <w:p>
             <w:pPr>
-              <w:pStyle w:val="Akapitzlist"/>
+              <w:pStyle w:val="ListParagraph"/>
               <w:numPr>
                 <w:ilvl w:val="0"/>
                 <w:numId w:val="9"/>
@@ -3826,7 +3863,7 @@
     </w:tbl>
     <w:p>
       <w:pPr>
-        <w:pStyle w:val="Nagwek2"/>
+        <w:pStyle w:val="Heading2"/>
         <w:spacing w:line="276" w:lineRule="auto"/>
       </w:pPr>
       <w:bookmarkStart w:id="7" w:name="_h8lhac219h9" w:colFirst="0" w:colLast="0"/>
@@ -3976,7 +4013,7 @@
           </w:tcPr>
           <w:p>
             <w:pPr>
-              <w:pStyle w:val="Akapitzlist"/>
+              <w:pStyle w:val="ListParagraph"/>
               <w:numPr>
                 <w:ilvl w:val="0"/>
                 <w:numId w:val="10"/>
@@ -4039,7 +4076,7 @@
           </w:tcPr>
           <w:p>
             <w:pPr>
-              <w:pStyle w:val="Akapitzlist"/>
+              <w:pStyle w:val="ListParagraph"/>
               <w:numPr>
                 <w:ilvl w:val="0"/>
                 <w:numId w:val="10"/>
@@ -4102,7 +4139,7 @@
           </w:tcPr>
           <w:p>
             <w:pPr>
-              <w:pStyle w:val="Akapitzlist"/>
+              <w:pStyle w:val="ListParagraph"/>
               <w:numPr>
                 <w:ilvl w:val="0"/>
                 <w:numId w:val="10"/>
@@ -4165,7 +4202,7 @@
           </w:tcPr>
           <w:p>
             <w:pPr>
-              <w:pStyle w:val="Akapitzlist"/>
+              <w:pStyle w:val="ListParagraph"/>
               <w:numPr>
                 <w:ilvl w:val="0"/>
                 <w:numId w:val="10"/>
@@ -4213,7 +4250,7 @@
     </w:tbl>
     <w:p>
       <w:pPr>
-        <w:pStyle w:val="Nagwek1"/>
+        <w:pStyle w:val="Heading1"/>
         <w:spacing w:line="276" w:lineRule="auto"/>
       </w:pPr>
       <w:bookmarkStart w:id="8" w:name="_b1yex03dr3jf" w:colFirst="0" w:colLast="0"/>
@@ -4224,7 +4261,7 @@
     </w:p>
     <w:p>
       <w:pPr>
-        <w:pStyle w:val="Nagwek1"/>
+        <w:pStyle w:val="Heading1"/>
         <w:spacing w:line="276" w:lineRule="auto"/>
         <w:rPr>
           <w:sz w:val="22"/>
@@ -4262,7 +4299,7 @@
     </w:p>
     <w:p>
       <w:pPr>
-        <w:pStyle w:val="Nagwek2"/>
+        <w:pStyle w:val="Heading2"/>
         <w:spacing w:line="276" w:lineRule="auto"/>
       </w:pPr>
       <w:bookmarkStart w:id="10" w:name="_y4e56stfp46g" w:colFirst="0" w:colLast="0"/>
@@ -4296,8 +4333,13 @@
         <w:spacing w:after="0" w:line="276" w:lineRule="auto"/>
       </w:pPr>
       <w:r>
-        <w:t>Produced code for presumed functionalities</w:t>
-      </w:r>
+        <w:t xml:space="preserve">Produced code for presumed </w:t>
+      </w:r>
+      <w:proofErr w:type="gramStart"/>
+      <w:r>
+        <w:t>functionalities</w:t>
+      </w:r>
+      <w:proofErr w:type="gramEnd"/>
     </w:p>
     <w:p>
       <w:pPr>
@@ -4308,8 +4350,13 @@
         <w:spacing w:after="0" w:line="276" w:lineRule="auto"/>
       </w:pPr>
       <w:r>
-        <w:t>Assumptions of user story is met</w:t>
-      </w:r>
+        <w:t xml:space="preserve">Assumptions of user story is </w:t>
+      </w:r>
+      <w:proofErr w:type="gramStart"/>
+      <w:r>
+        <w:t>met</w:t>
+      </w:r>
+      <w:proofErr w:type="gramEnd"/>
     </w:p>
     <w:p>
       <w:pPr>
@@ -4320,8 +4367,13 @@
         <w:spacing w:after="0" w:line="276" w:lineRule="auto"/>
       </w:pPr>
       <w:r>
-        <w:t>Unit tests written or existing modified and passing</w:t>
-      </w:r>
+        <w:t xml:space="preserve">Unit tests written or existing modified and </w:t>
+      </w:r>
+      <w:proofErr w:type="gramStart"/>
+      <w:r>
+        <w:t>passing</w:t>
+      </w:r>
+      <w:proofErr w:type="gramEnd"/>
     </w:p>
     <w:p>
       <w:pPr>
@@ -4332,8 +4384,13 @@
         <w:spacing w:after="0" w:line="276" w:lineRule="auto"/>
       </w:pPr>
       <w:r>
-        <w:t>Feature is tested against acceptance criteria</w:t>
-      </w:r>
+        <w:t xml:space="preserve">Feature is tested against acceptance </w:t>
+      </w:r>
+      <w:proofErr w:type="gramStart"/>
+      <w:r>
+        <w:t>criteria</w:t>
+      </w:r>
+      <w:proofErr w:type="gramEnd"/>
     </w:p>
     <w:p>
       <w:pPr>
@@ -4344,8 +4401,13 @@
         <w:spacing w:after="0" w:line="276" w:lineRule="auto"/>
       </w:pPr>
       <w:r>
-        <w:t>Feature approved by the relevant product owners</w:t>
-      </w:r>
+        <w:t xml:space="preserve">Feature approved by the relevant product </w:t>
+      </w:r>
+      <w:proofErr w:type="gramStart"/>
+      <w:r>
+        <w:t>owners</w:t>
+      </w:r>
+      <w:proofErr w:type="gramEnd"/>
     </w:p>
     <w:p>
       <w:pPr>
@@ -4356,8 +4418,13 @@
         <w:spacing w:after="0" w:line="276" w:lineRule="auto"/>
       </w:pPr>
       <w:r>
-        <w:t>Browser compatibility is confirmed</w:t>
-      </w:r>
+        <w:t xml:space="preserve">Browser compatibility is </w:t>
+      </w:r>
+      <w:proofErr w:type="gramStart"/>
+      <w:r>
+        <w:t>confirmed</w:t>
+      </w:r>
+      <w:proofErr w:type="gramEnd"/>
     </w:p>
     <w:p>
       <w:pPr>
@@ -4368,12 +4435,17 @@
         <w:spacing w:line="276" w:lineRule="auto"/>
       </w:pPr>
       <w:r>
-        <w:t>Documentation is up-to-date</w:t>
-      </w:r>
+        <w:t xml:space="preserve">Documentation is </w:t>
+      </w:r>
+      <w:proofErr w:type="gramStart"/>
+      <w:r>
+        <w:t>up-to-date</w:t>
+      </w:r>
+      <w:proofErr w:type="gramEnd"/>
     </w:p>
     <w:p>
       <w:pPr>
-        <w:pStyle w:val="Nagwek2"/>
+        <w:pStyle w:val="Heading2"/>
         <w:spacing w:line="276" w:lineRule="auto"/>
       </w:pPr>
       <w:bookmarkStart w:id="11" w:name="_vrqhcs95xqeb" w:colFirst="0" w:colLast="0"/>
@@ -4395,7 +4467,15 @@
         <w:spacing w:after="0" w:line="276" w:lineRule="auto"/>
       </w:pPr>
       <w:r>
-        <w:t xml:space="preserve">Definition of Done is met for each user story included in the sprint </w:t>
+        <w:t xml:space="preserve">Definition of Done is met for each user story included in the </w:t>
+      </w:r>
+      <w:proofErr w:type="gramStart"/>
+      <w:r>
+        <w:t>sprint</w:t>
+      </w:r>
+      <w:proofErr w:type="gramEnd"/>
+      <w:r>
+        <w:t xml:space="preserve"> </w:t>
       </w:r>
     </w:p>
     <w:p>
@@ -4407,8 +4487,13 @@
         <w:spacing w:after="0" w:line="276" w:lineRule="auto"/>
       </w:pPr>
       <w:r>
-        <w:t>All to-do items are completed</w:t>
-      </w:r>
+        <w:t xml:space="preserve">All to-do items are </w:t>
+      </w:r>
+      <w:proofErr w:type="gramStart"/>
+      <w:r>
+        <w:t>completed</w:t>
+      </w:r>
+      <w:proofErr w:type="gramEnd"/>
     </w:p>
     <w:p>
       <w:pPr>
@@ -4419,8 +4504,13 @@
         <w:spacing w:after="0" w:line="276" w:lineRule="auto"/>
       </w:pPr>
       <w:r>
-        <w:t>All unit tests are passing</w:t>
-      </w:r>
+        <w:t xml:space="preserve">All unit tests are </w:t>
+      </w:r>
+      <w:proofErr w:type="gramStart"/>
+      <w:r>
+        <w:t>passing</w:t>
+      </w:r>
+      <w:proofErr w:type="gramEnd"/>
     </w:p>
     <w:p>
       <w:pPr>
@@ -4431,8 +4521,13 @@
         <w:spacing w:after="0" w:line="276" w:lineRule="auto"/>
       </w:pPr>
       <w:r>
-        <w:t>All performance tests are passing</w:t>
-      </w:r>
+        <w:t xml:space="preserve">All performance tests are </w:t>
+      </w:r>
+      <w:proofErr w:type="gramStart"/>
+      <w:r>
+        <w:t>passing</w:t>
+      </w:r>
+      <w:proofErr w:type="gramEnd"/>
     </w:p>
     <w:p>
       <w:pPr>
@@ -4443,8 +4538,13 @@
         <w:spacing w:after="0" w:line="276" w:lineRule="auto"/>
       </w:pPr>
       <w:r>
-        <w:t>All known bugs are fixed</w:t>
-      </w:r>
+        <w:t xml:space="preserve">All known bugs are </w:t>
+      </w:r>
+      <w:proofErr w:type="gramStart"/>
+      <w:r>
+        <w:t>fixed</w:t>
+      </w:r>
+      <w:proofErr w:type="gramEnd"/>
     </w:p>
     <w:p>
       <w:pPr>
@@ -4455,8 +4555,13 @@
         <w:spacing w:line="276" w:lineRule="auto"/>
       </w:pPr>
       <w:r>
-        <w:t>Product backlog is updated with the latest information</w:t>
-      </w:r>
+        <w:t xml:space="preserve">Product backlog is updated with the latest </w:t>
+      </w:r>
+      <w:proofErr w:type="gramStart"/>
+      <w:r>
+        <w:t>information</w:t>
+      </w:r>
+      <w:proofErr w:type="gramEnd"/>
     </w:p>
     <w:p>
       <w:pPr>
@@ -4468,7 +4573,7 @@
     </w:p>
     <w:p>
       <w:pPr>
-        <w:pStyle w:val="Nagwek1"/>
+        <w:pStyle w:val="Heading1"/>
         <w:spacing w:line="276" w:lineRule="auto"/>
       </w:pPr>
       <w:bookmarkStart w:id="12" w:name="_fl254sla1nsf" w:colFirst="0" w:colLast="0"/>
@@ -4510,7 +4615,7 @@
     </w:p>
     <w:p>
       <w:pPr>
-        <w:pStyle w:val="Nagwek1"/>
+        <w:pStyle w:val="Heading1"/>
         <w:spacing w:line="276" w:lineRule="auto"/>
       </w:pPr>
       <w:bookmarkStart w:id="13" w:name="_vq96kva3glf0" w:colFirst="0" w:colLast="0"/>
@@ -6506,14 +6611,14 @@
     <w:lsdException w:name="Unresolved Mention" w:semiHidden="1" w:unhideWhenUsed="1"/>
     <w:lsdException w:name="Smart Link" w:semiHidden="1" w:unhideWhenUsed="1"/>
   </w:latentStyles>
-  <w:style w:type="paragraph" w:default="1" w:styleId="Normalny">
+  <w:style w:type="paragraph" w:default="1" w:styleId="Normal">
     <w:name w:val="Normal"/>
     <w:qFormat/>
   </w:style>
-  <w:style w:type="paragraph" w:styleId="Nagwek1">
+  <w:style w:type="paragraph" w:styleId="Heading1">
     <w:name w:val="heading 1"/>
-    <w:basedOn w:val="Normalny"/>
-    <w:next w:val="Normalny"/>
+    <w:basedOn w:val="Normal"/>
+    <w:next w:val="Normal"/>
     <w:uiPriority w:val="9"/>
     <w:qFormat/>
     <w:pPr>
@@ -6527,10 +6632,10 @@
       <w:szCs w:val="40"/>
     </w:rPr>
   </w:style>
-  <w:style w:type="paragraph" w:styleId="Nagwek2">
+  <w:style w:type="paragraph" w:styleId="Heading2">
     <w:name w:val="heading 2"/>
-    <w:basedOn w:val="Normalny"/>
-    <w:next w:val="Normalny"/>
+    <w:basedOn w:val="Normal"/>
+    <w:next w:val="Normal"/>
     <w:uiPriority w:val="9"/>
     <w:unhideWhenUsed/>
     <w:qFormat/>
@@ -6545,10 +6650,10 @@
       <w:szCs w:val="32"/>
     </w:rPr>
   </w:style>
-  <w:style w:type="paragraph" w:styleId="Nagwek3">
+  <w:style w:type="paragraph" w:styleId="Heading3">
     <w:name w:val="heading 3"/>
-    <w:basedOn w:val="Normalny"/>
-    <w:next w:val="Normalny"/>
+    <w:basedOn w:val="Normal"/>
+    <w:next w:val="Normal"/>
     <w:uiPriority w:val="9"/>
     <w:semiHidden/>
     <w:unhideWhenUsed/>
@@ -6565,10 +6670,10 @@
       <w:szCs w:val="28"/>
     </w:rPr>
   </w:style>
-  <w:style w:type="paragraph" w:styleId="Nagwek4">
+  <w:style w:type="paragraph" w:styleId="Heading4">
     <w:name w:val="heading 4"/>
-    <w:basedOn w:val="Normalny"/>
-    <w:next w:val="Normalny"/>
+    <w:basedOn w:val="Normal"/>
+    <w:next w:val="Normal"/>
     <w:uiPriority w:val="9"/>
     <w:semiHidden/>
     <w:unhideWhenUsed/>
@@ -6583,10 +6688,10 @@
       <w:color w:val="666666"/>
     </w:rPr>
   </w:style>
-  <w:style w:type="paragraph" w:styleId="Nagwek5">
+  <w:style w:type="paragraph" w:styleId="Heading5">
     <w:name w:val="heading 5"/>
-    <w:basedOn w:val="Normalny"/>
-    <w:next w:val="Normalny"/>
+    <w:basedOn w:val="Normal"/>
+    <w:next w:val="Normal"/>
     <w:uiPriority w:val="9"/>
     <w:semiHidden/>
     <w:unhideWhenUsed/>
@@ -6603,10 +6708,10 @@
       <w:szCs w:val="22"/>
     </w:rPr>
   </w:style>
-  <w:style w:type="paragraph" w:styleId="Nagwek6">
+  <w:style w:type="paragraph" w:styleId="Heading6">
     <w:name w:val="heading 6"/>
-    <w:basedOn w:val="Normalny"/>
-    <w:next w:val="Normalny"/>
+    <w:basedOn w:val="Normal"/>
+    <w:next w:val="Normal"/>
     <w:uiPriority w:val="9"/>
     <w:semiHidden/>
     <w:unhideWhenUsed/>
@@ -6624,13 +6729,13 @@
       <w:szCs w:val="22"/>
     </w:rPr>
   </w:style>
-  <w:style w:type="character" w:default="1" w:styleId="Domylnaczcionkaakapitu">
+  <w:style w:type="character" w:default="1" w:styleId="DefaultParagraphFont">
     <w:name w:val="Default Paragraph Font"/>
     <w:uiPriority w:val="1"/>
     <w:semiHidden/>
     <w:unhideWhenUsed/>
   </w:style>
-  <w:style w:type="table" w:default="1" w:styleId="Standardowy">
+  <w:style w:type="table" w:default="1" w:styleId="TableNormal">
     <w:name w:val="Normal Table"/>
     <w:uiPriority w:val="99"/>
     <w:semiHidden/>
@@ -6645,14 +6750,14 @@
       </w:tblCellMar>
     </w:tblPr>
   </w:style>
-  <w:style w:type="numbering" w:default="1" w:styleId="Bezlisty">
+  <w:style w:type="numbering" w:default="1" w:styleId="NoList">
     <w:name w:val="No List"/>
     <w:uiPriority w:val="99"/>
     <w:semiHidden/>
     <w:unhideWhenUsed/>
   </w:style>
-  <w:style w:type="table" w:customStyle="1" w:styleId="TableNormal">
-    <w:name w:val="Table Normal"/>
+  <w:style w:type="table" w:customStyle="1" w:styleId="TableNormal1">
+    <w:name w:val="Table Normal1"/>
     <w:tblPr>
       <w:tblCellMar>
         <w:top w:w="0" w:type="dxa"/>
@@ -6662,10 +6767,10 @@
       </w:tblCellMar>
     </w:tblPr>
   </w:style>
-  <w:style w:type="paragraph" w:styleId="Tytu">
+  <w:style w:type="paragraph" w:styleId="Title">
     <w:name w:val="Title"/>
-    <w:basedOn w:val="Normalny"/>
-    <w:next w:val="Normalny"/>
+    <w:basedOn w:val="Normal"/>
+    <w:next w:val="Normal"/>
     <w:uiPriority w:val="10"/>
     <w:qFormat/>
     <w:pPr>
@@ -6678,10 +6783,10 @@
       <w:szCs w:val="52"/>
     </w:rPr>
   </w:style>
-  <w:style w:type="paragraph" w:styleId="Podtytu">
+  <w:style w:type="paragraph" w:styleId="Subtitle">
     <w:name w:val="Subtitle"/>
-    <w:basedOn w:val="Normalny"/>
-    <w:next w:val="Normalny"/>
+    <w:basedOn w:val="Normal"/>
+    <w:next w:val="Normal"/>
     <w:uiPriority w:val="11"/>
     <w:qFormat/>
     <w:pPr>
@@ -6697,7 +6802,7 @@
     </w:rPr>
   </w:style>
   <w:style w:type="table" w:customStyle="1" w:styleId="a">
-    <w:basedOn w:val="TableNormal"/>
+    <w:basedOn w:val="TableNormal1"/>
     <w:tblPr>
       <w:tblStyleRowBandSize w:val="1"/>
       <w:tblStyleColBandSize w:val="1"/>
@@ -6710,7 +6815,7 @@
     </w:tblPr>
   </w:style>
   <w:style w:type="table" w:customStyle="1" w:styleId="a0">
-    <w:basedOn w:val="TableNormal"/>
+    <w:basedOn w:val="TableNormal1"/>
     <w:tblPr>
       <w:tblStyleRowBandSize w:val="1"/>
       <w:tblStyleColBandSize w:val="1"/>
@@ -6723,7 +6828,7 @@
     </w:tblPr>
   </w:style>
   <w:style w:type="table" w:customStyle="1" w:styleId="a1">
-    <w:basedOn w:val="TableNormal"/>
+    <w:basedOn w:val="TableNormal1"/>
     <w:tblPr>
       <w:tblStyleRowBandSize w:val="1"/>
       <w:tblStyleColBandSize w:val="1"/>
@@ -6736,7 +6841,7 @@
     </w:tblPr>
   </w:style>
   <w:style w:type="table" w:customStyle="1" w:styleId="a2">
-    <w:basedOn w:val="TableNormal"/>
+    <w:basedOn w:val="TableNormal1"/>
     <w:tblPr>
       <w:tblStyleRowBandSize w:val="1"/>
       <w:tblStyleColBandSize w:val="1"/>
@@ -6748,10 +6853,10 @@
       </w:tblCellMar>
     </w:tblPr>
   </w:style>
-  <w:style w:type="paragraph" w:styleId="Nagwek">
+  <w:style w:type="paragraph" w:styleId="Header">
     <w:name w:val="header"/>
-    <w:basedOn w:val="Normalny"/>
-    <w:link w:val="NagwekZnak"/>
+    <w:basedOn w:val="Normal"/>
+    <w:link w:val="HeaderChar"/>
     <w:uiPriority w:val="99"/>
     <w:unhideWhenUsed/>
     <w:rsid w:val="00F52D45"/>
@@ -6763,17 +6868,17 @@
       <w:spacing w:after="0" w:line="240" w:lineRule="auto"/>
     </w:pPr>
   </w:style>
-  <w:style w:type="character" w:customStyle="1" w:styleId="NagwekZnak">
-    <w:name w:val="Nagłówek Znak"/>
-    <w:basedOn w:val="Domylnaczcionkaakapitu"/>
-    <w:link w:val="Nagwek"/>
+  <w:style w:type="character" w:customStyle="1" w:styleId="HeaderChar">
+    <w:name w:val="Header Char"/>
+    <w:basedOn w:val="DefaultParagraphFont"/>
+    <w:link w:val="Header"/>
     <w:uiPriority w:val="99"/>
     <w:rsid w:val="00F52D45"/>
   </w:style>
-  <w:style w:type="paragraph" w:styleId="Stopka">
+  <w:style w:type="paragraph" w:styleId="Footer">
     <w:name w:val="footer"/>
-    <w:basedOn w:val="Normalny"/>
-    <w:link w:val="StopkaZnak"/>
+    <w:basedOn w:val="Normal"/>
+    <w:link w:val="FooterChar"/>
     <w:uiPriority w:val="99"/>
     <w:unhideWhenUsed/>
     <w:rsid w:val="00F52D45"/>
@@ -6785,16 +6890,16 @@
       <w:spacing w:after="0" w:line="240" w:lineRule="auto"/>
     </w:pPr>
   </w:style>
-  <w:style w:type="character" w:customStyle="1" w:styleId="StopkaZnak">
-    <w:name w:val="Stopka Znak"/>
-    <w:basedOn w:val="Domylnaczcionkaakapitu"/>
-    <w:link w:val="Stopka"/>
+  <w:style w:type="character" w:customStyle="1" w:styleId="FooterChar">
+    <w:name w:val="Footer Char"/>
+    <w:basedOn w:val="DefaultParagraphFont"/>
+    <w:link w:val="Footer"/>
     <w:uiPriority w:val="99"/>
     <w:rsid w:val="00F52D45"/>
   </w:style>
-  <w:style w:type="paragraph" w:styleId="Akapitzlist">
+  <w:style w:type="paragraph" w:styleId="ListParagraph">
     <w:name w:val="List Paragraph"/>
-    <w:basedOn w:val="Normalny"/>
+    <w:basedOn w:val="Normal"/>
     <w:uiPriority w:val="34"/>
     <w:qFormat/>
     <w:rsid w:val="00006D25"/>

</xml_diff>

<commit_message>
updated version of URS with user stories interview with Eric
</commit_message>
<xml_diff>
--- a/Research/QS - user requirement specification.docx
+++ b/Research/QS - user requirement specification.docx
@@ -4,7 +4,7 @@
   <w:body>
     <w:p>
       <w:pPr>
-        <w:pStyle w:val="Title"/>
+        <w:pStyle w:val="Tytu"/>
         <w:jc w:val="center"/>
       </w:pPr>
       <w:bookmarkStart w:id="0" w:name="_3y0w7pi8fi43" w:colFirst="0" w:colLast="0"/>
@@ -15,7 +15,7 @@
     </w:p>
     <w:p>
       <w:pPr>
-        <w:pStyle w:val="Subtitle"/>
+        <w:pStyle w:val="Podtytu"/>
         <w:spacing w:line="276" w:lineRule="auto"/>
         <w:jc w:val="center"/>
         <w:rPr>
@@ -35,13 +35,8 @@
       <w:pPr>
         <w:jc w:val="center"/>
       </w:pPr>
-      <w:proofErr w:type="spellStart"/>
       <w:r>
-        <w:t>Jelle</w:t>
-      </w:r>
-      <w:proofErr w:type="spellEnd"/>
-      <w:r>
-        <w:t xml:space="preserve"> Maas</w:t>
+        <w:t>Jelle Maas</w:t>
       </w:r>
     </w:p>
     <w:p>
@@ -57,26 +52,16 @@
         <w:jc w:val="center"/>
       </w:pPr>
       <w:r>
-        <w:t xml:space="preserve">Jasper van den </w:t>
+        <w:t>Jasper van den Meiracker</w:t>
       </w:r>
-      <w:proofErr w:type="spellStart"/>
-      <w:r>
-        <w:t>Meiracker</w:t>
-      </w:r>
-      <w:proofErr w:type="spellEnd"/>
     </w:p>
     <w:p>
       <w:pPr>
         <w:jc w:val="center"/>
       </w:pPr>
       <w:r>
-        <w:t xml:space="preserve">Neal </w:t>
+        <w:t>Neal Geilen</w:t>
       </w:r>
-      <w:proofErr w:type="spellStart"/>
-      <w:r>
-        <w:t>Geilen</w:t>
-      </w:r>
-      <w:proofErr w:type="spellEnd"/>
     </w:p>
     <w:p>
       <w:pPr>
@@ -143,7 +128,7 @@
     </w:p>
     <w:p>
       <w:pPr>
-        <w:pStyle w:val="Heading1"/>
+        <w:pStyle w:val="Nagwek1"/>
         <w:spacing w:line="276" w:lineRule="auto"/>
       </w:pPr>
       <w:bookmarkStart w:id="2" w:name="_i32y0w5okmr8" w:colFirst="0" w:colLast="0"/>
@@ -791,7 +776,7 @@
     </w:p>
     <w:p>
       <w:pPr>
-        <w:pStyle w:val="Heading1"/>
+        <w:pStyle w:val="Nagwek1"/>
         <w:spacing w:before="0" w:after="200" w:line="276" w:lineRule="auto"/>
         <w:jc w:val="center"/>
       </w:pPr>
@@ -1231,21 +1216,8 @@
               <w:spacing w:after="0" w:line="240" w:lineRule="auto"/>
             </w:pPr>
             <w:r>
-              <w:t xml:space="preserve">J. </w:t>
-            </w:r>
-            <w:proofErr w:type="spellStart"/>
-            <w:r>
-              <w:t>vd</w:t>
-            </w:r>
-            <w:proofErr w:type="spellEnd"/>
-            <w:r>
-              <w:t xml:space="preserve"> </w:t>
-            </w:r>
-            <w:proofErr w:type="spellStart"/>
-            <w:r>
-              <w:t>Meiracker</w:t>
-            </w:r>
-            <w:proofErr w:type="spellEnd"/>
+              <w:t>J. vd Meiracker</w:t>
+            </w:r>
           </w:p>
         </w:tc>
         <w:tc>
@@ -1416,13 +1388,8 @@
               <w:spacing w:after="0" w:line="240" w:lineRule="auto"/>
             </w:pPr>
             <w:r>
-              <w:t xml:space="preserve">N. </w:t>
-            </w:r>
-            <w:proofErr w:type="spellStart"/>
-            <w:r>
-              <w:t>Geilen</w:t>
-            </w:r>
-            <w:proofErr w:type="spellEnd"/>
+              <w:t>N. Geilen</w:t>
+            </w:r>
           </w:p>
         </w:tc>
         <w:tc>
@@ -1703,15 +1670,7 @@
               <w:spacing w:after="0" w:line="240" w:lineRule="auto"/>
             </w:pPr>
             <w:r>
-              <w:t xml:space="preserve">Improve introduction, write </w:t>
-            </w:r>
-            <w:proofErr w:type="gramStart"/>
-            <w:r>
-              <w:t>conclusion</w:t>
-            </w:r>
-            <w:proofErr w:type="gramEnd"/>
-            <w:r>
-              <w:t xml:space="preserve"> and add items to glossary</w:t>
+              <w:t>Improve introduction, write conclusion and add items to glossary</w:t>
             </w:r>
           </w:p>
         </w:tc>
@@ -1776,13 +1735,8 @@
               <w:spacing w:after="0" w:line="240" w:lineRule="auto"/>
             </w:pPr>
             <w:r>
-              <w:t xml:space="preserve">N. </w:t>
-            </w:r>
-            <w:proofErr w:type="spellStart"/>
-            <w:r>
-              <w:t>Geilen</w:t>
-            </w:r>
-            <w:proofErr w:type="spellEnd"/>
+              <w:t>N. Geilen</w:t>
+            </w:r>
           </w:p>
         </w:tc>
         <w:tc>
@@ -2147,6 +2101,101 @@
             </w:pPr>
             <w:r>
               <w:t>Clean-up document, add initial prioritisation for new semester, combine with other documents containing the same information.</w:t>
+            </w:r>
+          </w:p>
+        </w:tc>
+      </w:tr>
+      <w:tr>
+        <w:tc>
+          <w:tcPr>
+            <w:tcW w:w="1530" w:type="dxa"/>
+            <w:shd w:val="clear" w:color="auto" w:fill="auto"/>
+            <w:tcMar>
+              <w:top w:w="100" w:type="dxa"/>
+              <w:left w:w="100" w:type="dxa"/>
+              <w:bottom w:w="100" w:type="dxa"/>
+              <w:right w:w="100" w:type="dxa"/>
+            </w:tcMar>
+          </w:tcPr>
+          <w:p>
+            <w:pPr>
+              <w:widowControl w:val="0"/>
+              <w:spacing w:after="0" w:line="240" w:lineRule="auto"/>
+            </w:pPr>
+            <w:r>
+              <w:t>24.06.2023</w:t>
+            </w:r>
+          </w:p>
+        </w:tc>
+        <w:tc>
+          <w:tcPr>
+            <w:tcW w:w="960" w:type="dxa"/>
+            <w:shd w:val="clear" w:color="auto" w:fill="auto"/>
+            <w:tcMar>
+              <w:top w:w="100" w:type="dxa"/>
+              <w:left w:w="100" w:type="dxa"/>
+              <w:bottom w:w="100" w:type="dxa"/>
+              <w:right w:w="100" w:type="dxa"/>
+            </w:tcMar>
+          </w:tcPr>
+          <w:p>
+            <w:pPr>
+              <w:widowControl w:val="0"/>
+              <w:spacing w:after="0" w:line="240" w:lineRule="auto"/>
+            </w:pPr>
+            <w:r>
+              <w:t>0.8</w:t>
+            </w:r>
+          </w:p>
+        </w:tc>
+        <w:tc>
+          <w:tcPr>
+            <w:tcW w:w="2700" w:type="dxa"/>
+            <w:shd w:val="clear" w:color="auto" w:fill="auto"/>
+            <w:tcMar>
+              <w:top w:w="100" w:type="dxa"/>
+              <w:left w:w="100" w:type="dxa"/>
+              <w:bottom w:w="100" w:type="dxa"/>
+              <w:right w:w="100" w:type="dxa"/>
+            </w:tcMar>
+          </w:tcPr>
+          <w:p>
+            <w:pPr>
+              <w:widowControl w:val="0"/>
+              <w:spacing w:after="0" w:line="240" w:lineRule="auto"/>
+            </w:pPr>
+            <w:r>
+              <w:t>G. Malisz</w:t>
+            </w:r>
+          </w:p>
+        </w:tc>
+        <w:tc>
+          <w:tcPr>
+            <w:tcW w:w="3829" w:type="dxa"/>
+            <w:shd w:val="clear" w:color="auto" w:fill="auto"/>
+            <w:tcMar>
+              <w:top w:w="100" w:type="dxa"/>
+              <w:left w:w="100" w:type="dxa"/>
+              <w:bottom w:w="100" w:type="dxa"/>
+              <w:right w:w="100" w:type="dxa"/>
+            </w:tcMar>
+          </w:tcPr>
+          <w:p>
+            <w:pPr>
+              <w:widowControl w:val="0"/>
+              <w:spacing w:after="0" w:line="240" w:lineRule="auto"/>
+            </w:pPr>
+            <w:r>
+              <w:t xml:space="preserve">Updated </w:t>
+            </w:r>
+            <w:r>
+              <w:t>MoSCoW</w:t>
+            </w:r>
+            <w:r>
+              <w:t xml:space="preserve"> user stories after interview with the stakeholder </w:t>
+            </w:r>
+            <w:r>
+              <w:t>Eric Slaats</w:t>
             </w:r>
           </w:p>
         </w:tc>
@@ -2166,7 +2215,7 @@
     </w:p>
     <w:p>
       <w:pPr>
-        <w:pStyle w:val="Heading1"/>
+        <w:pStyle w:val="Nagwek1"/>
       </w:pPr>
       <w:bookmarkStart w:id="4" w:name="_mrdcpr1iu5bw" w:colFirst="0" w:colLast="0"/>
       <w:bookmarkEnd w:id="4"/>
@@ -2193,7 +2242,7 @@
     </w:p>
     <w:p>
       <w:pPr>
-        <w:pStyle w:val="Heading1"/>
+        <w:pStyle w:val="Nagwek1"/>
       </w:pPr>
       <w:bookmarkStart w:id="5" w:name="_opzo5t9dtge4" w:colFirst="0" w:colLast="0"/>
       <w:bookmarkEnd w:id="5"/>
@@ -2211,15 +2260,7 @@
         <w:spacing w:after="0" w:line="276" w:lineRule="auto"/>
       </w:pPr>
       <w:r>
-        <w:t xml:space="preserve">The requirements are prioritised using the </w:t>
-      </w:r>
-      <w:proofErr w:type="spellStart"/>
-      <w:r>
-        <w:t>MoSCoW</w:t>
-      </w:r>
-      <w:proofErr w:type="spellEnd"/>
-      <w:r>
-        <w:t xml:space="preserve"> method:</w:t>
+        <w:t>The requirements are prioritised using the MoSCoW method:</w:t>
       </w:r>
     </w:p>
     <w:p>
@@ -2273,15 +2314,7 @@
         <w:t>Could have:</w:t>
       </w:r>
       <w:r>
-        <w:t xml:space="preserve"> These requirements will not be addressed in this </w:t>
-      </w:r>
-      <w:proofErr w:type="gramStart"/>
-      <w:r>
-        <w:t>project, but</w:t>
-      </w:r>
-      <w:proofErr w:type="gramEnd"/>
-      <w:r>
-        <w:t xml:space="preserve"> may be addressed in the future.</w:t>
+        <w:t xml:space="preserve"> These requirements will not be addressed in this project, but may be addressed in the future.</w:t>
       </w:r>
     </w:p>
     <w:p>
@@ -2304,7 +2337,7 @@
     </w:p>
     <w:p>
       <w:pPr>
-        <w:pStyle w:val="Heading2"/>
+        <w:pStyle w:val="Nagwek2"/>
         <w:spacing w:line="276" w:lineRule="auto"/>
       </w:pPr>
       <w:bookmarkStart w:id="6" w:name="_s8mfk2f7zxti" w:colFirst="0" w:colLast="0"/>
@@ -2516,7 +2549,7 @@
           </w:tcPr>
           <w:p>
             <w:pPr>
-              <w:pStyle w:val="ListParagraph"/>
+              <w:pStyle w:val="Akapitzlist"/>
               <w:numPr>
                 <w:ilvl w:val="0"/>
                 <w:numId w:val="9"/>
@@ -2579,7 +2612,7 @@
           </w:tcPr>
           <w:p>
             <w:pPr>
-              <w:pStyle w:val="ListParagraph"/>
+              <w:pStyle w:val="Akapitzlist"/>
               <w:numPr>
                 <w:ilvl w:val="0"/>
                 <w:numId w:val="9"/>
@@ -2639,7 +2672,7 @@
           </w:tcPr>
           <w:p>
             <w:pPr>
-              <w:pStyle w:val="ListParagraph"/>
+              <w:pStyle w:val="Akapitzlist"/>
               <w:numPr>
                 <w:ilvl w:val="0"/>
                 <w:numId w:val="9"/>
@@ -2702,7 +2735,7 @@
           </w:tcPr>
           <w:p>
             <w:pPr>
-              <w:pStyle w:val="ListParagraph"/>
+              <w:pStyle w:val="Akapitzlist"/>
               <w:numPr>
                 <w:ilvl w:val="0"/>
                 <w:numId w:val="9"/>
@@ -2774,7 +2807,7 @@
           </w:tcPr>
           <w:p>
             <w:pPr>
-              <w:pStyle w:val="ListParagraph"/>
+              <w:pStyle w:val="Akapitzlist"/>
               <w:numPr>
                 <w:ilvl w:val="0"/>
                 <w:numId w:val="9"/>
@@ -2834,7 +2867,7 @@
           </w:tcPr>
           <w:p>
             <w:pPr>
-              <w:pStyle w:val="ListParagraph"/>
+              <w:pStyle w:val="Akapitzlist"/>
               <w:numPr>
                 <w:ilvl w:val="0"/>
                 <w:numId w:val="9"/>
@@ -2894,7 +2927,7 @@
           </w:tcPr>
           <w:p>
             <w:pPr>
-              <w:pStyle w:val="ListParagraph"/>
+              <w:pStyle w:val="Akapitzlist"/>
               <w:numPr>
                 <w:ilvl w:val="0"/>
                 <w:numId w:val="9"/>
@@ -2954,7 +2987,7 @@
           </w:tcPr>
           <w:p>
             <w:pPr>
-              <w:pStyle w:val="ListParagraph"/>
+              <w:pStyle w:val="Akapitzlist"/>
               <w:numPr>
                 <w:ilvl w:val="0"/>
                 <w:numId w:val="9"/>
@@ -3017,7 +3050,7 @@
           </w:tcPr>
           <w:p>
             <w:pPr>
-              <w:pStyle w:val="ListParagraph"/>
+              <w:pStyle w:val="Akapitzlist"/>
               <w:numPr>
                 <w:ilvl w:val="0"/>
                 <w:numId w:val="9"/>
@@ -3080,7 +3113,7 @@
           </w:tcPr>
           <w:p>
             <w:pPr>
-              <w:pStyle w:val="ListParagraph"/>
+              <w:pStyle w:val="Akapitzlist"/>
               <w:numPr>
                 <w:ilvl w:val="0"/>
                 <w:numId w:val="9"/>
@@ -3143,7 +3176,7 @@
           </w:tcPr>
           <w:p>
             <w:pPr>
-              <w:pStyle w:val="ListParagraph"/>
+              <w:pStyle w:val="Akapitzlist"/>
               <w:numPr>
                 <w:ilvl w:val="0"/>
                 <w:numId w:val="9"/>
@@ -3206,7 +3239,7 @@
           </w:tcPr>
           <w:p>
             <w:pPr>
-              <w:pStyle w:val="ListParagraph"/>
+              <w:pStyle w:val="Akapitzlist"/>
               <w:numPr>
                 <w:ilvl w:val="0"/>
                 <w:numId w:val="9"/>
@@ -3269,7 +3302,7 @@
           </w:tcPr>
           <w:p>
             <w:pPr>
-              <w:pStyle w:val="ListParagraph"/>
+              <w:pStyle w:val="Akapitzlist"/>
               <w:numPr>
                 <w:ilvl w:val="0"/>
                 <w:numId w:val="9"/>
@@ -3332,7 +3365,7 @@
           </w:tcPr>
           <w:p>
             <w:pPr>
-              <w:pStyle w:val="ListParagraph"/>
+              <w:pStyle w:val="Akapitzlist"/>
               <w:numPr>
                 <w:ilvl w:val="0"/>
                 <w:numId w:val="9"/>
@@ -3375,15 +3408,7 @@
               <w:t>As a student I want to be able to combine important data points in one graph</w:t>
             </w:r>
             <w:r>
-              <w:t xml:space="preserve">, so I can see </w:t>
-            </w:r>
-            <w:proofErr w:type="gramStart"/>
-            <w:r>
-              <w:t>all of</w:t>
-            </w:r>
-            <w:proofErr w:type="gramEnd"/>
-            <w:r>
-              <w:t xml:space="preserve"> the factors that can influence my performance</w:t>
+              <w:t>, so I can see all of the factors that can influence my performance</w:t>
             </w:r>
             <w:r>
               <w:t>.</w:t>
@@ -3409,7 +3434,7 @@
           </w:tcPr>
           <w:p>
             <w:pPr>
-              <w:pStyle w:val="ListParagraph"/>
+              <w:pStyle w:val="Akapitzlist"/>
               <w:numPr>
                 <w:ilvl w:val="0"/>
                 <w:numId w:val="9"/>
@@ -3452,15 +3477,7 @@
               <w:t>As a student I want to see my Canvas course progression</w:t>
             </w:r>
             <w:r>
-              <w:t xml:space="preserve">, so I </w:t>
-            </w:r>
-            <w:proofErr w:type="gramStart"/>
-            <w:r>
-              <w:t>am able to</w:t>
-            </w:r>
-            <w:proofErr w:type="gramEnd"/>
-            <w:r>
-              <w:t xml:space="preserve"> manage my progress</w:t>
+              <w:t>, so I am able to manage my progress</w:t>
             </w:r>
             <w:r>
               <w:t>.</w:t>
@@ -3486,7 +3503,7 @@
           </w:tcPr>
           <w:p>
             <w:pPr>
-              <w:pStyle w:val="ListParagraph"/>
+              <w:pStyle w:val="Akapitzlist"/>
               <w:numPr>
                 <w:ilvl w:val="0"/>
                 <w:numId w:val="9"/>
@@ -3555,7 +3572,7 @@
           </w:tcPr>
           <w:p>
             <w:pPr>
-              <w:pStyle w:val="ListParagraph"/>
+              <w:pStyle w:val="Akapitzlist"/>
               <w:numPr>
                 <w:ilvl w:val="0"/>
                 <w:numId w:val="9"/>
@@ -3624,7 +3641,7 @@
           </w:tcPr>
           <w:p>
             <w:pPr>
-              <w:pStyle w:val="ListParagraph"/>
+              <w:pStyle w:val="Akapitzlist"/>
               <w:numPr>
                 <w:ilvl w:val="0"/>
                 <w:numId w:val="9"/>
@@ -3693,7 +3710,7 @@
           </w:tcPr>
           <w:p>
             <w:pPr>
-              <w:pStyle w:val="ListParagraph"/>
+              <w:pStyle w:val="Akapitzlist"/>
               <w:numPr>
                 <w:ilvl w:val="0"/>
                 <w:numId w:val="9"/>
@@ -3765,7 +3782,7 @@
           </w:tcPr>
           <w:p>
             <w:pPr>
-              <w:pStyle w:val="ListParagraph"/>
+              <w:pStyle w:val="Akapitzlist"/>
               <w:numPr>
                 <w:ilvl w:val="0"/>
                 <w:numId w:val="9"/>
@@ -3863,7 +3880,7 @@
     </w:tbl>
     <w:p>
       <w:pPr>
-        <w:pStyle w:val="Heading2"/>
+        <w:pStyle w:val="Nagwek2"/>
         <w:spacing w:line="276" w:lineRule="auto"/>
       </w:pPr>
       <w:bookmarkStart w:id="7" w:name="_h8lhac219h9" w:colFirst="0" w:colLast="0"/>
@@ -4013,7 +4030,7 @@
           </w:tcPr>
           <w:p>
             <w:pPr>
-              <w:pStyle w:val="ListParagraph"/>
+              <w:pStyle w:val="Akapitzlist"/>
               <w:numPr>
                 <w:ilvl w:val="0"/>
                 <w:numId w:val="10"/>
@@ -4076,7 +4093,7 @@
           </w:tcPr>
           <w:p>
             <w:pPr>
-              <w:pStyle w:val="ListParagraph"/>
+              <w:pStyle w:val="Akapitzlist"/>
               <w:numPr>
                 <w:ilvl w:val="0"/>
                 <w:numId w:val="10"/>
@@ -4139,7 +4156,7 @@
           </w:tcPr>
           <w:p>
             <w:pPr>
-              <w:pStyle w:val="ListParagraph"/>
+              <w:pStyle w:val="Akapitzlist"/>
               <w:numPr>
                 <w:ilvl w:val="0"/>
                 <w:numId w:val="10"/>
@@ -4202,7 +4219,7 @@
           </w:tcPr>
           <w:p>
             <w:pPr>
-              <w:pStyle w:val="ListParagraph"/>
+              <w:pStyle w:val="Akapitzlist"/>
               <w:numPr>
                 <w:ilvl w:val="0"/>
                 <w:numId w:val="10"/>
@@ -4250,7 +4267,7 @@
     </w:tbl>
     <w:p>
       <w:pPr>
-        <w:pStyle w:val="Heading1"/>
+        <w:pStyle w:val="Nagwek1"/>
         <w:spacing w:line="276" w:lineRule="auto"/>
       </w:pPr>
       <w:bookmarkStart w:id="8" w:name="_b1yex03dr3jf" w:colFirst="0" w:colLast="0"/>
@@ -4261,7 +4278,7 @@
     </w:p>
     <w:p>
       <w:pPr>
-        <w:pStyle w:val="Heading1"/>
+        <w:pStyle w:val="Nagwek1"/>
         <w:spacing w:line="276" w:lineRule="auto"/>
         <w:rPr>
           <w:sz w:val="22"/>
@@ -4299,7 +4316,7 @@
     </w:p>
     <w:p>
       <w:pPr>
-        <w:pStyle w:val="Heading2"/>
+        <w:pStyle w:val="Nagwek2"/>
         <w:spacing w:line="276" w:lineRule="auto"/>
       </w:pPr>
       <w:bookmarkStart w:id="10" w:name="_y4e56stfp46g" w:colFirst="0" w:colLast="0"/>
@@ -4333,13 +4350,8 @@
         <w:spacing w:after="0" w:line="276" w:lineRule="auto"/>
       </w:pPr>
       <w:r>
-        <w:t xml:space="preserve">Produced code for presumed </w:t>
+        <w:t>Produced code for presumed functionalities</w:t>
       </w:r>
-      <w:proofErr w:type="gramStart"/>
-      <w:r>
-        <w:t>functionalities</w:t>
-      </w:r>
-      <w:proofErr w:type="gramEnd"/>
     </w:p>
     <w:p>
       <w:pPr>
@@ -4350,13 +4362,8 @@
         <w:spacing w:after="0" w:line="276" w:lineRule="auto"/>
       </w:pPr>
       <w:r>
-        <w:t xml:space="preserve">Assumptions of user story is </w:t>
+        <w:t>Assumptions of user story is met</w:t>
       </w:r>
-      <w:proofErr w:type="gramStart"/>
-      <w:r>
-        <w:t>met</w:t>
-      </w:r>
-      <w:proofErr w:type="gramEnd"/>
     </w:p>
     <w:p>
       <w:pPr>
@@ -4367,13 +4374,8 @@
         <w:spacing w:after="0" w:line="276" w:lineRule="auto"/>
       </w:pPr>
       <w:r>
-        <w:t xml:space="preserve">Unit tests written or existing modified and </w:t>
+        <w:t>Unit tests written or existing modified and passing</w:t>
       </w:r>
-      <w:proofErr w:type="gramStart"/>
-      <w:r>
-        <w:t>passing</w:t>
-      </w:r>
-      <w:proofErr w:type="gramEnd"/>
     </w:p>
     <w:p>
       <w:pPr>
@@ -4384,13 +4386,8 @@
         <w:spacing w:after="0" w:line="276" w:lineRule="auto"/>
       </w:pPr>
       <w:r>
-        <w:t xml:space="preserve">Feature is tested against acceptance </w:t>
+        <w:t>Feature is tested against acceptance criteria</w:t>
       </w:r>
-      <w:proofErr w:type="gramStart"/>
-      <w:r>
-        <w:t>criteria</w:t>
-      </w:r>
-      <w:proofErr w:type="gramEnd"/>
     </w:p>
     <w:p>
       <w:pPr>
@@ -4401,13 +4398,8 @@
         <w:spacing w:after="0" w:line="276" w:lineRule="auto"/>
       </w:pPr>
       <w:r>
-        <w:t xml:space="preserve">Feature approved by the relevant product </w:t>
+        <w:t>Feature approved by the relevant product owners</w:t>
       </w:r>
-      <w:proofErr w:type="gramStart"/>
-      <w:r>
-        <w:t>owners</w:t>
-      </w:r>
-      <w:proofErr w:type="gramEnd"/>
     </w:p>
     <w:p>
       <w:pPr>
@@ -4418,13 +4410,8 @@
         <w:spacing w:after="0" w:line="276" w:lineRule="auto"/>
       </w:pPr>
       <w:r>
-        <w:t xml:space="preserve">Browser compatibility is </w:t>
+        <w:t>Browser compatibility is confirmed</w:t>
       </w:r>
-      <w:proofErr w:type="gramStart"/>
-      <w:r>
-        <w:t>confirmed</w:t>
-      </w:r>
-      <w:proofErr w:type="gramEnd"/>
     </w:p>
     <w:p>
       <w:pPr>
@@ -4435,17 +4422,12 @@
         <w:spacing w:line="276" w:lineRule="auto"/>
       </w:pPr>
       <w:r>
-        <w:t xml:space="preserve">Documentation is </w:t>
+        <w:t>Documentation is up-to-date</w:t>
       </w:r>
-      <w:proofErr w:type="gramStart"/>
-      <w:r>
-        <w:t>up-to-date</w:t>
-      </w:r>
-      <w:proofErr w:type="gramEnd"/>
     </w:p>
     <w:p>
       <w:pPr>
-        <w:pStyle w:val="Heading2"/>
+        <w:pStyle w:val="Nagwek2"/>
         <w:spacing w:line="276" w:lineRule="auto"/>
       </w:pPr>
       <w:bookmarkStart w:id="11" w:name="_vrqhcs95xqeb" w:colFirst="0" w:colLast="0"/>
@@ -4467,15 +4449,7 @@
         <w:spacing w:after="0" w:line="276" w:lineRule="auto"/>
       </w:pPr>
       <w:r>
-        <w:t xml:space="preserve">Definition of Done is met for each user story included in the </w:t>
-      </w:r>
-      <w:proofErr w:type="gramStart"/>
-      <w:r>
-        <w:t>sprint</w:t>
-      </w:r>
-      <w:proofErr w:type="gramEnd"/>
-      <w:r>
-        <w:t xml:space="preserve"> </w:t>
+        <w:t xml:space="preserve">Definition of Done is met for each user story included in the sprint </w:t>
       </w:r>
     </w:p>
     <w:p>
@@ -4487,13 +4461,8 @@
         <w:spacing w:after="0" w:line="276" w:lineRule="auto"/>
       </w:pPr>
       <w:r>
-        <w:t xml:space="preserve">All to-do items are </w:t>
+        <w:t>All to-do items are completed</w:t>
       </w:r>
-      <w:proofErr w:type="gramStart"/>
-      <w:r>
-        <w:t>completed</w:t>
-      </w:r>
-      <w:proofErr w:type="gramEnd"/>
     </w:p>
     <w:p>
       <w:pPr>
@@ -4504,13 +4473,8 @@
         <w:spacing w:after="0" w:line="276" w:lineRule="auto"/>
       </w:pPr>
       <w:r>
-        <w:t xml:space="preserve">All unit tests are </w:t>
+        <w:t>All unit tests are passing</w:t>
       </w:r>
-      <w:proofErr w:type="gramStart"/>
-      <w:r>
-        <w:t>passing</w:t>
-      </w:r>
-      <w:proofErr w:type="gramEnd"/>
     </w:p>
     <w:p>
       <w:pPr>
@@ -4521,13 +4485,8 @@
         <w:spacing w:after="0" w:line="276" w:lineRule="auto"/>
       </w:pPr>
       <w:r>
-        <w:t xml:space="preserve">All performance tests are </w:t>
+        <w:t>All performance tests are passing</w:t>
       </w:r>
-      <w:proofErr w:type="gramStart"/>
-      <w:r>
-        <w:t>passing</w:t>
-      </w:r>
-      <w:proofErr w:type="gramEnd"/>
     </w:p>
     <w:p>
       <w:pPr>
@@ -4538,13 +4497,8 @@
         <w:spacing w:after="0" w:line="276" w:lineRule="auto"/>
       </w:pPr>
       <w:r>
-        <w:t xml:space="preserve">All known bugs are </w:t>
+        <w:t>All known bugs are fixed</w:t>
       </w:r>
-      <w:proofErr w:type="gramStart"/>
-      <w:r>
-        <w:t>fixed</w:t>
-      </w:r>
-      <w:proofErr w:type="gramEnd"/>
     </w:p>
     <w:p>
       <w:pPr>
@@ -4555,13 +4509,8 @@
         <w:spacing w:line="276" w:lineRule="auto"/>
       </w:pPr>
       <w:r>
-        <w:t xml:space="preserve">Product backlog is updated with the latest </w:t>
+        <w:t>Product backlog is updated with the latest information</w:t>
       </w:r>
-      <w:proofErr w:type="gramStart"/>
-      <w:r>
-        <w:t>information</w:t>
-      </w:r>
-      <w:proofErr w:type="gramEnd"/>
     </w:p>
     <w:p>
       <w:pPr>
@@ -4573,7 +4522,7 @@
     </w:p>
     <w:p>
       <w:pPr>
-        <w:pStyle w:val="Heading1"/>
+        <w:pStyle w:val="Nagwek1"/>
         <w:spacing w:line="276" w:lineRule="auto"/>
       </w:pPr>
       <w:bookmarkStart w:id="12" w:name="_fl254sla1nsf" w:colFirst="0" w:colLast="0"/>
@@ -4615,7 +4564,7 @@
     </w:p>
     <w:p>
       <w:pPr>
-        <w:pStyle w:val="Heading1"/>
+        <w:pStyle w:val="Nagwek1"/>
         <w:spacing w:line="276" w:lineRule="auto"/>
       </w:pPr>
       <w:bookmarkStart w:id="13" w:name="_vq96kva3glf0" w:colFirst="0" w:colLast="0"/>
@@ -6611,14 +6560,14 @@
     <w:lsdException w:name="Unresolved Mention" w:semiHidden="1" w:unhideWhenUsed="1"/>
     <w:lsdException w:name="Smart Link" w:semiHidden="1" w:unhideWhenUsed="1"/>
   </w:latentStyles>
-  <w:style w:type="paragraph" w:default="1" w:styleId="Normal">
+  <w:style w:type="paragraph" w:default="1" w:styleId="Normalny">
     <w:name w:val="Normal"/>
     <w:qFormat/>
   </w:style>
-  <w:style w:type="paragraph" w:styleId="Heading1">
+  <w:style w:type="paragraph" w:styleId="Nagwek1">
     <w:name w:val="heading 1"/>
-    <w:basedOn w:val="Normal"/>
-    <w:next w:val="Normal"/>
+    <w:basedOn w:val="Normalny"/>
+    <w:next w:val="Normalny"/>
     <w:uiPriority w:val="9"/>
     <w:qFormat/>
     <w:pPr>
@@ -6632,10 +6581,10 @@
       <w:szCs w:val="40"/>
     </w:rPr>
   </w:style>
-  <w:style w:type="paragraph" w:styleId="Heading2">
+  <w:style w:type="paragraph" w:styleId="Nagwek2">
     <w:name w:val="heading 2"/>
-    <w:basedOn w:val="Normal"/>
-    <w:next w:val="Normal"/>
+    <w:basedOn w:val="Normalny"/>
+    <w:next w:val="Normalny"/>
     <w:uiPriority w:val="9"/>
     <w:unhideWhenUsed/>
     <w:qFormat/>
@@ -6650,10 +6599,10 @@
       <w:szCs w:val="32"/>
     </w:rPr>
   </w:style>
-  <w:style w:type="paragraph" w:styleId="Heading3">
+  <w:style w:type="paragraph" w:styleId="Nagwek3">
     <w:name w:val="heading 3"/>
-    <w:basedOn w:val="Normal"/>
-    <w:next w:val="Normal"/>
+    <w:basedOn w:val="Normalny"/>
+    <w:next w:val="Normalny"/>
     <w:uiPriority w:val="9"/>
     <w:semiHidden/>
     <w:unhideWhenUsed/>
@@ -6670,10 +6619,10 @@
       <w:szCs w:val="28"/>
     </w:rPr>
   </w:style>
-  <w:style w:type="paragraph" w:styleId="Heading4">
+  <w:style w:type="paragraph" w:styleId="Nagwek4">
     <w:name w:val="heading 4"/>
-    <w:basedOn w:val="Normal"/>
-    <w:next w:val="Normal"/>
+    <w:basedOn w:val="Normalny"/>
+    <w:next w:val="Normalny"/>
     <w:uiPriority w:val="9"/>
     <w:semiHidden/>
     <w:unhideWhenUsed/>
@@ -6688,10 +6637,10 @@
       <w:color w:val="666666"/>
     </w:rPr>
   </w:style>
-  <w:style w:type="paragraph" w:styleId="Heading5">
+  <w:style w:type="paragraph" w:styleId="Nagwek5">
     <w:name w:val="heading 5"/>
-    <w:basedOn w:val="Normal"/>
-    <w:next w:val="Normal"/>
+    <w:basedOn w:val="Normalny"/>
+    <w:next w:val="Normalny"/>
     <w:uiPriority w:val="9"/>
     <w:semiHidden/>
     <w:unhideWhenUsed/>
@@ -6708,10 +6657,10 @@
       <w:szCs w:val="22"/>
     </w:rPr>
   </w:style>
-  <w:style w:type="paragraph" w:styleId="Heading6">
+  <w:style w:type="paragraph" w:styleId="Nagwek6">
     <w:name w:val="heading 6"/>
-    <w:basedOn w:val="Normal"/>
-    <w:next w:val="Normal"/>
+    <w:basedOn w:val="Normalny"/>
+    <w:next w:val="Normalny"/>
     <w:uiPriority w:val="9"/>
     <w:semiHidden/>
     <w:unhideWhenUsed/>
@@ -6729,13 +6678,13 @@
       <w:szCs w:val="22"/>
     </w:rPr>
   </w:style>
-  <w:style w:type="character" w:default="1" w:styleId="DefaultParagraphFont">
+  <w:style w:type="character" w:default="1" w:styleId="Domylnaczcionkaakapitu">
     <w:name w:val="Default Paragraph Font"/>
     <w:uiPriority w:val="1"/>
     <w:semiHidden/>
     <w:unhideWhenUsed/>
   </w:style>
-  <w:style w:type="table" w:default="1" w:styleId="TableNormal">
+  <w:style w:type="table" w:default="1" w:styleId="Standardowy">
     <w:name w:val="Normal Table"/>
     <w:uiPriority w:val="99"/>
     <w:semiHidden/>
@@ -6750,7 +6699,7 @@
       </w:tblCellMar>
     </w:tblPr>
   </w:style>
-  <w:style w:type="numbering" w:default="1" w:styleId="NoList">
+  <w:style w:type="numbering" w:default="1" w:styleId="Bezlisty">
     <w:name w:val="No List"/>
     <w:uiPriority w:val="99"/>
     <w:semiHidden/>
@@ -6767,10 +6716,10 @@
       </w:tblCellMar>
     </w:tblPr>
   </w:style>
-  <w:style w:type="paragraph" w:styleId="Title">
+  <w:style w:type="paragraph" w:styleId="Tytu">
     <w:name w:val="Title"/>
-    <w:basedOn w:val="Normal"/>
-    <w:next w:val="Normal"/>
+    <w:basedOn w:val="Normalny"/>
+    <w:next w:val="Normalny"/>
     <w:uiPriority w:val="10"/>
     <w:qFormat/>
     <w:pPr>
@@ -6783,10 +6732,10 @@
       <w:szCs w:val="52"/>
     </w:rPr>
   </w:style>
-  <w:style w:type="paragraph" w:styleId="Subtitle">
+  <w:style w:type="paragraph" w:styleId="Podtytu">
     <w:name w:val="Subtitle"/>
-    <w:basedOn w:val="Normal"/>
-    <w:next w:val="Normal"/>
+    <w:basedOn w:val="Normalny"/>
+    <w:next w:val="Normalny"/>
     <w:uiPriority w:val="11"/>
     <w:qFormat/>
     <w:pPr>
@@ -6853,10 +6802,10 @@
       </w:tblCellMar>
     </w:tblPr>
   </w:style>
-  <w:style w:type="paragraph" w:styleId="Header">
+  <w:style w:type="paragraph" w:styleId="Nagwek">
     <w:name w:val="header"/>
-    <w:basedOn w:val="Normal"/>
-    <w:link w:val="HeaderChar"/>
+    <w:basedOn w:val="Normalny"/>
+    <w:link w:val="NagwekZnak"/>
     <w:uiPriority w:val="99"/>
     <w:unhideWhenUsed/>
     <w:rsid w:val="00F52D45"/>
@@ -6868,17 +6817,17 @@
       <w:spacing w:after="0" w:line="240" w:lineRule="auto"/>
     </w:pPr>
   </w:style>
-  <w:style w:type="character" w:customStyle="1" w:styleId="HeaderChar">
-    <w:name w:val="Header Char"/>
-    <w:basedOn w:val="DefaultParagraphFont"/>
-    <w:link w:val="Header"/>
+  <w:style w:type="character" w:customStyle="1" w:styleId="NagwekZnak">
+    <w:name w:val="Nagłówek Znak"/>
+    <w:basedOn w:val="Domylnaczcionkaakapitu"/>
+    <w:link w:val="Nagwek"/>
     <w:uiPriority w:val="99"/>
     <w:rsid w:val="00F52D45"/>
   </w:style>
-  <w:style w:type="paragraph" w:styleId="Footer">
+  <w:style w:type="paragraph" w:styleId="Stopka">
     <w:name w:val="footer"/>
-    <w:basedOn w:val="Normal"/>
-    <w:link w:val="FooterChar"/>
+    <w:basedOn w:val="Normalny"/>
+    <w:link w:val="StopkaZnak"/>
     <w:uiPriority w:val="99"/>
     <w:unhideWhenUsed/>
     <w:rsid w:val="00F52D45"/>
@@ -6890,16 +6839,16 @@
       <w:spacing w:after="0" w:line="240" w:lineRule="auto"/>
     </w:pPr>
   </w:style>
-  <w:style w:type="character" w:customStyle="1" w:styleId="FooterChar">
-    <w:name w:val="Footer Char"/>
-    <w:basedOn w:val="DefaultParagraphFont"/>
-    <w:link w:val="Footer"/>
+  <w:style w:type="character" w:customStyle="1" w:styleId="StopkaZnak">
+    <w:name w:val="Stopka Znak"/>
+    <w:basedOn w:val="Domylnaczcionkaakapitu"/>
+    <w:link w:val="Stopka"/>
     <w:uiPriority w:val="99"/>
     <w:rsid w:val="00F52D45"/>
   </w:style>
-  <w:style w:type="paragraph" w:styleId="ListParagraph">
+  <w:style w:type="paragraph" w:styleId="Akapitzlist">
     <w:name w:val="List Paragraph"/>
-    <w:basedOn w:val="Normal"/>
+    <w:basedOn w:val="Normalny"/>
     <w:uiPriority w:val="34"/>
     <w:qFormat/>
     <w:rsid w:val="00006D25"/>

</xml_diff>